<commit_message>
PMEGP Dashboard - sector, clustering, all analytics
</commit_message>
<xml_diff>
--- a/Commands.docx
+++ b/Commands.docx
@@ -298,6 +298,653 @@
       </w:r>
     </w:p>
     <w:p/>
+    <w:p>
+      <w:pPr>
+        <w:pBdr>
+          <w:top w:val="single" w:sz="2" w:space="0" w:color="auto"/>
+          <w:left w:val="single" w:sz="2" w:space="0" w:color="auto"/>
+          <w:bottom w:val="single" w:sz="2" w:space="0" w:color="auto"/>
+          <w:right w:val="single" w:sz="2" w:space="0" w:color="auto"/>
+        </w:pBdr>
+        <w:spacing w:before="100" w:beforeAutospacing="1" w:after="100" w:afterAutospacing="1" w:line="240" w:lineRule="auto"/>
+        <w:rPr>
+          <w:rFonts w:ascii="Segoe UI" w:eastAsia="Times New Roman" w:hAnsi="Segoe UI" w:cs="Segoe UI"/>
+          <w:spacing w:val="1"/>
+          <w:sz w:val="24"/>
+          <w:szCs w:val="24"/>
+          <w:lang w:eastAsia="en-GB"/>
+        </w:rPr>
+      </w:pPr>
+      <w:r>
+        <w:rPr>
+          <w:rFonts w:ascii="Segoe UI" w:eastAsia="Times New Roman" w:hAnsi="Segoe UI" w:cs="Segoe UI"/>
+          <w:spacing w:val="1"/>
+          <w:sz w:val="24"/>
+          <w:szCs w:val="24"/>
+          <w:lang w:eastAsia="en-GB"/>
+        </w:rPr>
+        <w:t xml:space="preserve">To run your </w:t>
+      </w:r>
+      <w:proofErr w:type="spellStart"/>
+      <w:r>
+        <w:rPr>
+          <w:rFonts w:ascii="Segoe UI" w:eastAsia="Times New Roman" w:hAnsi="Segoe UI" w:cs="Segoe UI"/>
+          <w:spacing w:val="1"/>
+          <w:sz w:val="24"/>
+          <w:szCs w:val="24"/>
+          <w:lang w:eastAsia="en-GB"/>
+        </w:rPr>
+        <w:t>Streamlit</w:t>
+      </w:r>
+      <w:proofErr w:type="spellEnd"/>
+      <w:r>
+        <w:rPr>
+          <w:rFonts w:ascii="Segoe UI" w:eastAsia="Times New Roman" w:hAnsi="Segoe UI" w:cs="Segoe UI"/>
+          <w:spacing w:val="1"/>
+          <w:sz w:val="24"/>
+          <w:szCs w:val="24"/>
+          <w:lang w:eastAsia="en-GB"/>
+        </w:rPr>
+        <w:t xml:space="preserve"> dashboard:</w:t>
+      </w:r>
+    </w:p>
+    <w:p>
+      <w:pPr>
+        <w:numPr>
+          <w:ilvl w:val="0"/>
+          <w:numId w:val="10"/>
+        </w:numPr>
+        <w:pBdr>
+          <w:top w:val="single" w:sz="2" w:space="0" w:color="auto"/>
+          <w:left w:val="single" w:sz="2" w:space="0" w:color="auto"/>
+          <w:bottom w:val="single" w:sz="2" w:space="0" w:color="auto"/>
+          <w:right w:val="single" w:sz="2" w:space="0" w:color="auto"/>
+        </w:pBdr>
+        <w:spacing w:before="100" w:beforeAutospacing="1" w:after="100" w:afterAutospacing="1" w:line="240" w:lineRule="auto"/>
+        <w:rPr>
+          <w:rFonts w:ascii="Segoe UI" w:eastAsia="Times New Roman" w:hAnsi="Segoe UI" w:cs="Segoe UI"/>
+          <w:spacing w:val="1"/>
+          <w:sz w:val="24"/>
+          <w:szCs w:val="24"/>
+          <w:lang w:eastAsia="en-GB"/>
+        </w:rPr>
+      </w:pPr>
+      <w:r>
+        <w:rPr>
+          <w:rFonts w:ascii="Segoe UI" w:eastAsia="Times New Roman" w:hAnsi="Segoe UI" w:cs="Segoe UI"/>
+          <w:spacing w:val="1"/>
+          <w:sz w:val="24"/>
+          <w:szCs w:val="24"/>
+          <w:bdr w:val="single" w:sz="2" w:space="0" w:color="auto" w:frame="1"/>
+          <w:lang w:eastAsia="en-GB"/>
+        </w:rPr>
+        <w:t>Open Terminal</w:t>
+      </w:r>
+      <w:r>
+        <w:rPr>
+          <w:rFonts w:ascii="Segoe UI" w:eastAsia="Times New Roman" w:hAnsi="Segoe UI" w:cs="Segoe UI"/>
+          <w:spacing w:val="1"/>
+          <w:sz w:val="24"/>
+          <w:szCs w:val="24"/>
+          <w:lang w:eastAsia="en-GB"/>
+        </w:rPr>
+        <w:t> and navigate to your dashboard's directory:</w:t>
+      </w:r>
+    </w:p>
+    <w:p>
+      <w:pPr>
+        <w:pBdr>
+          <w:top w:val="single" w:sz="2" w:space="0" w:color="auto"/>
+          <w:left w:val="single" w:sz="2" w:space="0" w:color="auto"/>
+          <w:bottom w:val="single" w:sz="2" w:space="0" w:color="auto"/>
+          <w:right w:val="single" w:sz="2" w:space="0" w:color="auto"/>
+        </w:pBdr>
+        <w:tabs>
+          <w:tab w:val="left" w:pos="916"/>
+          <w:tab w:val="left" w:pos="1832"/>
+          <w:tab w:val="left" w:pos="2748"/>
+          <w:tab w:val="left" w:pos="3664"/>
+          <w:tab w:val="left" w:pos="4580"/>
+          <w:tab w:val="left" w:pos="5496"/>
+          <w:tab w:val="left" w:pos="6412"/>
+          <w:tab w:val="left" w:pos="7328"/>
+          <w:tab w:val="left" w:pos="8244"/>
+          <w:tab w:val="left" w:pos="9160"/>
+          <w:tab w:val="left" w:pos="10076"/>
+          <w:tab w:val="left" w:pos="10992"/>
+          <w:tab w:val="left" w:pos="11908"/>
+          <w:tab w:val="left" w:pos="12824"/>
+          <w:tab w:val="left" w:pos="13740"/>
+          <w:tab w:val="left" w:pos="14656"/>
+        </w:tabs>
+        <w:spacing w:after="0" w:line="240" w:lineRule="auto"/>
+        <w:ind w:left="720"/>
+        <w:rPr>
+          <w:rFonts w:ascii="Courier New" w:eastAsia="Times New Roman" w:hAnsi="Courier New" w:cs="Courier New"/>
+          <w:spacing w:val="1"/>
+          <w:sz w:val="20"/>
+          <w:szCs w:val="20"/>
+          <w:lang w:eastAsia="en-GB"/>
+        </w:rPr>
+      </w:pPr>
+      <w:r>
+        <w:rPr>
+          <w:rFonts w:ascii="Courier New" w:eastAsia="Times New Roman" w:hAnsi="Courier New" w:cs="Courier New"/>
+          <w:spacing w:val="1"/>
+          <w:sz w:val="20"/>
+          <w:szCs w:val="20"/>
+          <w:lang w:eastAsia="en-GB"/>
+        </w:rPr>
+        <w:t>bash</w:t>
+      </w:r>
+    </w:p>
+    <w:p>
+      <w:pPr>
+        <w:pBdr>
+          <w:top w:val="single" w:sz="2" w:space="0" w:color="auto"/>
+          <w:left w:val="single" w:sz="2" w:space="0" w:color="auto"/>
+          <w:bottom w:val="single" w:sz="2" w:space="0" w:color="auto"/>
+          <w:right w:val="single" w:sz="2" w:space="0" w:color="auto"/>
+        </w:pBdr>
+        <w:tabs>
+          <w:tab w:val="left" w:pos="916"/>
+          <w:tab w:val="left" w:pos="1832"/>
+          <w:tab w:val="left" w:pos="2748"/>
+          <w:tab w:val="left" w:pos="3664"/>
+          <w:tab w:val="left" w:pos="4580"/>
+          <w:tab w:val="left" w:pos="5496"/>
+          <w:tab w:val="left" w:pos="6412"/>
+          <w:tab w:val="left" w:pos="7328"/>
+          <w:tab w:val="left" w:pos="8244"/>
+          <w:tab w:val="left" w:pos="9160"/>
+          <w:tab w:val="left" w:pos="10076"/>
+          <w:tab w:val="left" w:pos="10992"/>
+          <w:tab w:val="left" w:pos="11908"/>
+          <w:tab w:val="left" w:pos="12824"/>
+          <w:tab w:val="left" w:pos="13740"/>
+          <w:tab w:val="left" w:pos="14656"/>
+        </w:tabs>
+        <w:spacing w:after="0" w:line="240" w:lineRule="auto"/>
+        <w:ind w:left="720"/>
+        <w:rPr>
+          <w:rFonts w:ascii="inherit" w:eastAsia="Times New Roman" w:hAnsi="inherit" w:cs="Courier New"/>
+          <w:color w:val="4D4D4C"/>
+          <w:spacing w:val="1"/>
+          <w:sz w:val="20"/>
+          <w:szCs w:val="20"/>
+          <w:bdr w:val="single" w:sz="2" w:space="0" w:color="auto" w:frame="1"/>
+          <w:lang w:eastAsia="en-GB"/>
+        </w:rPr>
+      </w:pPr>
+      <w:r>
+        <w:rPr>
+          <w:rFonts w:ascii="inherit" w:eastAsia="Times New Roman" w:hAnsi="inherit" w:cs="Courier New"/>
+          <w:color w:val="4271AE"/>
+          <w:spacing w:val="1"/>
+          <w:sz w:val="20"/>
+          <w:szCs w:val="20"/>
+          <w:bdr w:val="single" w:sz="2" w:space="0" w:color="auto" w:frame="1"/>
+          <w:lang w:eastAsia="en-GB"/>
+        </w:rPr>
+        <w:t>cd</w:t>
+      </w:r>
+      <w:r>
+        <w:rPr>
+          <w:rFonts w:ascii="inherit" w:eastAsia="Times New Roman" w:hAnsi="inherit" w:cs="Courier New"/>
+          <w:color w:val="4D4D4C"/>
+          <w:spacing w:val="1"/>
+          <w:sz w:val="20"/>
+          <w:szCs w:val="20"/>
+          <w:bdr w:val="single" w:sz="2" w:space="0" w:color="auto" w:frame="1"/>
+          <w:lang w:eastAsia="en-GB"/>
+        </w:rPr>
+        <w:t xml:space="preserve"> </w:t>
+      </w:r>
+      <w:r>
+        <w:rPr>
+          <w:rFonts w:ascii="inherit" w:eastAsia="Times New Roman" w:hAnsi="inherit" w:cs="Courier New"/>
+          <w:color w:val="718C00"/>
+          <w:spacing w:val="1"/>
+          <w:sz w:val="20"/>
+          <w:szCs w:val="20"/>
+          <w:bdr w:val="single" w:sz="2" w:space="0" w:color="auto" w:frame="1"/>
+          <w:lang w:eastAsia="en-GB"/>
+        </w:rPr>
+        <w:t>"/Users/apple/Documents/0. MSME project/V2_PMEGP_Dashboard"</w:t>
+      </w:r>
+    </w:p>
+    <w:p>
+      <w:pPr>
+        <w:pBdr>
+          <w:top w:val="single" w:sz="2" w:space="0" w:color="auto"/>
+          <w:left w:val="single" w:sz="2" w:space="0" w:color="auto"/>
+          <w:bottom w:val="single" w:sz="2" w:space="0" w:color="auto"/>
+          <w:right w:val="single" w:sz="2" w:space="0" w:color="auto"/>
+        </w:pBdr>
+        <w:spacing w:before="100" w:beforeAutospacing="1" w:after="100" w:afterAutospacing="1" w:line="240" w:lineRule="auto"/>
+        <w:ind w:left="720"/>
+        <w:rPr>
+          <w:rFonts w:ascii="Segoe UI" w:eastAsia="Times New Roman" w:hAnsi="Segoe UI" w:cs="Segoe UI"/>
+          <w:spacing w:val="1"/>
+          <w:sz w:val="24"/>
+          <w:szCs w:val="24"/>
+          <w:lang w:eastAsia="en-GB"/>
+        </w:rPr>
+      </w:pPr>
+      <w:r>
+        <w:rPr>
+          <w:rFonts w:ascii="Segoe UI" w:eastAsia="Times New Roman" w:hAnsi="Segoe UI" w:cs="Segoe UI"/>
+          <w:spacing w:val="1"/>
+          <w:sz w:val="24"/>
+          <w:szCs w:val="24"/>
+          <w:lang w:eastAsia="en-GB"/>
+        </w:rPr>
+        <w:t>(Adjust path if your .</w:t>
+      </w:r>
+      <w:proofErr w:type="spellStart"/>
+      <w:r>
+        <w:rPr>
+          <w:rFonts w:ascii="Segoe UI" w:eastAsia="Times New Roman" w:hAnsi="Segoe UI" w:cs="Segoe UI"/>
+          <w:spacing w:val="1"/>
+          <w:sz w:val="24"/>
+          <w:szCs w:val="24"/>
+          <w:lang w:eastAsia="en-GB"/>
+        </w:rPr>
+        <w:t>py</w:t>
+      </w:r>
+      <w:proofErr w:type="spellEnd"/>
+      <w:r>
+        <w:rPr>
+          <w:rFonts w:ascii="Segoe UI" w:eastAsia="Times New Roman" w:hAnsi="Segoe UI" w:cs="Segoe UI"/>
+          <w:spacing w:val="1"/>
+          <w:sz w:val="24"/>
+          <w:szCs w:val="24"/>
+          <w:lang w:eastAsia="en-GB"/>
+        </w:rPr>
+        <w:t xml:space="preserve"> file is in a different location.)</w:t>
+      </w:r>
+    </w:p>
+    <w:p>
+      <w:pPr>
+        <w:numPr>
+          <w:ilvl w:val="0"/>
+          <w:numId w:val="10"/>
+        </w:numPr>
+        <w:pBdr>
+          <w:top w:val="single" w:sz="2" w:space="0" w:color="auto"/>
+          <w:left w:val="single" w:sz="2" w:space="0" w:color="auto"/>
+          <w:bottom w:val="single" w:sz="2" w:space="0" w:color="auto"/>
+          <w:right w:val="single" w:sz="2" w:space="0" w:color="auto"/>
+        </w:pBdr>
+        <w:spacing w:before="100" w:beforeAutospacing="1" w:after="100" w:afterAutospacing="1" w:line="240" w:lineRule="auto"/>
+        <w:rPr>
+          <w:rFonts w:ascii="Segoe UI" w:eastAsia="Times New Roman" w:hAnsi="Segoe UI" w:cs="Segoe UI"/>
+          <w:spacing w:val="1"/>
+          <w:sz w:val="24"/>
+          <w:szCs w:val="24"/>
+          <w:lang w:eastAsia="en-GB"/>
+        </w:rPr>
+      </w:pPr>
+      <w:r>
+        <w:rPr>
+          <w:rFonts w:ascii="Segoe UI" w:eastAsia="Times New Roman" w:hAnsi="Segoe UI" w:cs="Segoe UI"/>
+          <w:spacing w:val="1"/>
+          <w:sz w:val="24"/>
+          <w:szCs w:val="24"/>
+          <w:bdr w:val="single" w:sz="2" w:space="0" w:color="auto" w:frame="1"/>
+          <w:lang w:eastAsia="en-GB"/>
+        </w:rPr>
+        <w:t xml:space="preserve">Run the </w:t>
+      </w:r>
+      <w:proofErr w:type="spellStart"/>
+      <w:r>
+        <w:rPr>
+          <w:rFonts w:ascii="Segoe UI" w:eastAsia="Times New Roman" w:hAnsi="Segoe UI" w:cs="Segoe UI"/>
+          <w:spacing w:val="1"/>
+          <w:sz w:val="24"/>
+          <w:szCs w:val="24"/>
+          <w:bdr w:val="single" w:sz="2" w:space="0" w:color="auto" w:frame="1"/>
+          <w:lang w:eastAsia="en-GB"/>
+        </w:rPr>
+        <w:t>Streamlit</w:t>
+      </w:r>
+      <w:proofErr w:type="spellEnd"/>
+      <w:r>
+        <w:rPr>
+          <w:rFonts w:ascii="Segoe UI" w:eastAsia="Times New Roman" w:hAnsi="Segoe UI" w:cs="Segoe UI"/>
+          <w:spacing w:val="1"/>
+          <w:sz w:val="24"/>
+          <w:szCs w:val="24"/>
+          <w:bdr w:val="single" w:sz="2" w:space="0" w:color="auto" w:frame="1"/>
+          <w:lang w:eastAsia="en-GB"/>
+        </w:rPr>
+        <w:t xml:space="preserve"> app</w:t>
+      </w:r>
+      <w:r>
+        <w:rPr>
+          <w:rFonts w:ascii="Segoe UI" w:eastAsia="Times New Roman" w:hAnsi="Segoe UI" w:cs="Segoe UI"/>
+          <w:spacing w:val="1"/>
+          <w:sz w:val="24"/>
+          <w:szCs w:val="24"/>
+          <w:lang w:eastAsia="en-GB"/>
+        </w:rPr>
+        <w:t> with the correct filename (for example):</w:t>
+      </w:r>
+    </w:p>
+    <w:p>
+      <w:pPr>
+        <w:pBdr>
+          <w:top w:val="single" w:sz="2" w:space="0" w:color="auto"/>
+          <w:left w:val="single" w:sz="2" w:space="0" w:color="auto"/>
+          <w:bottom w:val="single" w:sz="2" w:space="0" w:color="auto"/>
+          <w:right w:val="single" w:sz="2" w:space="0" w:color="auto"/>
+        </w:pBdr>
+        <w:tabs>
+          <w:tab w:val="left" w:pos="916"/>
+          <w:tab w:val="left" w:pos="1832"/>
+          <w:tab w:val="left" w:pos="2748"/>
+          <w:tab w:val="left" w:pos="3664"/>
+          <w:tab w:val="left" w:pos="4580"/>
+          <w:tab w:val="left" w:pos="5496"/>
+          <w:tab w:val="left" w:pos="6412"/>
+          <w:tab w:val="left" w:pos="7328"/>
+          <w:tab w:val="left" w:pos="8244"/>
+          <w:tab w:val="left" w:pos="9160"/>
+          <w:tab w:val="left" w:pos="10076"/>
+          <w:tab w:val="left" w:pos="10992"/>
+          <w:tab w:val="left" w:pos="11908"/>
+          <w:tab w:val="left" w:pos="12824"/>
+          <w:tab w:val="left" w:pos="13740"/>
+          <w:tab w:val="left" w:pos="14656"/>
+        </w:tabs>
+        <w:spacing w:after="0" w:line="240" w:lineRule="auto"/>
+        <w:ind w:left="720"/>
+        <w:rPr>
+          <w:rFonts w:ascii="Courier New" w:eastAsia="Times New Roman" w:hAnsi="Courier New" w:cs="Courier New"/>
+          <w:spacing w:val="1"/>
+          <w:sz w:val="20"/>
+          <w:szCs w:val="20"/>
+          <w:lang w:eastAsia="en-GB"/>
+        </w:rPr>
+      </w:pPr>
+      <w:r>
+        <w:rPr>
+          <w:rFonts w:ascii="Courier New" w:eastAsia="Times New Roman" w:hAnsi="Courier New" w:cs="Courier New"/>
+          <w:spacing w:val="1"/>
+          <w:sz w:val="20"/>
+          <w:szCs w:val="20"/>
+          <w:lang w:eastAsia="en-GB"/>
+        </w:rPr>
+        <w:t>bash</w:t>
+      </w:r>
+    </w:p>
+    <w:p>
+      <w:pPr>
+        <w:pBdr>
+          <w:top w:val="single" w:sz="2" w:space="0" w:color="auto"/>
+          <w:left w:val="single" w:sz="2" w:space="0" w:color="auto"/>
+          <w:bottom w:val="single" w:sz="2" w:space="0" w:color="auto"/>
+          <w:right w:val="single" w:sz="2" w:space="0" w:color="auto"/>
+        </w:pBdr>
+        <w:tabs>
+          <w:tab w:val="left" w:pos="916"/>
+          <w:tab w:val="left" w:pos="1832"/>
+          <w:tab w:val="left" w:pos="2748"/>
+          <w:tab w:val="left" w:pos="3664"/>
+          <w:tab w:val="left" w:pos="4580"/>
+          <w:tab w:val="left" w:pos="5496"/>
+          <w:tab w:val="left" w:pos="6412"/>
+          <w:tab w:val="left" w:pos="7328"/>
+          <w:tab w:val="left" w:pos="8244"/>
+          <w:tab w:val="left" w:pos="9160"/>
+          <w:tab w:val="left" w:pos="10076"/>
+          <w:tab w:val="left" w:pos="10992"/>
+          <w:tab w:val="left" w:pos="11908"/>
+          <w:tab w:val="left" w:pos="12824"/>
+          <w:tab w:val="left" w:pos="13740"/>
+          <w:tab w:val="left" w:pos="14656"/>
+        </w:tabs>
+        <w:spacing w:after="0" w:line="240" w:lineRule="auto"/>
+        <w:ind w:left="720"/>
+        <w:rPr>
+          <w:rFonts w:ascii="inherit" w:eastAsia="Times New Roman" w:hAnsi="inherit" w:cs="Courier New"/>
+          <w:color w:val="4D4D4C"/>
+          <w:spacing w:val="1"/>
+          <w:sz w:val="20"/>
+          <w:szCs w:val="20"/>
+          <w:bdr w:val="single" w:sz="2" w:space="0" w:color="auto" w:frame="1"/>
+          <w:lang w:eastAsia="en-GB"/>
+        </w:rPr>
+      </w:pPr>
+      <w:proofErr w:type="spellStart"/>
+      <w:r>
+        <w:rPr>
+          <w:rFonts w:ascii="inherit" w:eastAsia="Times New Roman" w:hAnsi="inherit" w:cs="Courier New"/>
+          <w:color w:val="4D4D4C"/>
+          <w:spacing w:val="1"/>
+          <w:sz w:val="20"/>
+          <w:szCs w:val="20"/>
+          <w:bdr w:val="single" w:sz="2" w:space="0" w:color="auto" w:frame="1"/>
+          <w:lang w:eastAsia="en-GB"/>
+        </w:rPr>
+        <w:t>streamlit</w:t>
+      </w:r>
+      <w:proofErr w:type="spellEnd"/>
+      <w:r>
+        <w:rPr>
+          <w:rFonts w:ascii="inherit" w:eastAsia="Times New Roman" w:hAnsi="inherit" w:cs="Courier New"/>
+          <w:color w:val="4D4D4C"/>
+          <w:spacing w:val="1"/>
+          <w:sz w:val="20"/>
+          <w:szCs w:val="20"/>
+          <w:bdr w:val="single" w:sz="2" w:space="0" w:color="auto" w:frame="1"/>
+          <w:lang w:eastAsia="en-GB"/>
+        </w:rPr>
+        <w:t xml:space="preserve"> run streamlit_app_pmegp_actual.py</w:t>
+      </w:r>
+    </w:p>
+    <w:p>
+      <w:pPr>
+        <w:pBdr>
+          <w:top w:val="single" w:sz="2" w:space="0" w:color="auto"/>
+          <w:left w:val="single" w:sz="2" w:space="0" w:color="auto"/>
+          <w:bottom w:val="single" w:sz="2" w:space="0" w:color="auto"/>
+          <w:right w:val="single" w:sz="2" w:space="0" w:color="auto"/>
+        </w:pBdr>
+        <w:spacing w:before="100" w:beforeAutospacing="1" w:after="100" w:afterAutospacing="1" w:line="240" w:lineRule="auto"/>
+        <w:ind w:left="720"/>
+        <w:rPr>
+          <w:rFonts w:ascii="Segoe UI" w:eastAsia="Times New Roman" w:hAnsi="Segoe UI" w:cs="Segoe UI"/>
+          <w:spacing w:val="1"/>
+          <w:sz w:val="24"/>
+          <w:szCs w:val="24"/>
+          <w:lang w:eastAsia="en-GB"/>
+        </w:rPr>
+      </w:pPr>
+      <w:r>
+        <w:rPr>
+          <w:rFonts w:ascii="Segoe UI" w:eastAsia="Times New Roman" w:hAnsi="Segoe UI" w:cs="Segoe UI"/>
+          <w:i/>
+          <w:iCs/>
+          <w:spacing w:val="1"/>
+          <w:sz w:val="24"/>
+          <w:szCs w:val="24"/>
+          <w:bdr w:val="single" w:sz="2" w:space="0" w:color="auto" w:frame="1"/>
+          <w:lang w:eastAsia="en-GB"/>
+        </w:rPr>
+        <w:t>(Replace with your actual dashboard filename if different.)</w:t>
+      </w:r>
+    </w:p>
+    <w:p>
+      <w:pPr>
+        <w:numPr>
+          <w:ilvl w:val="0"/>
+          <w:numId w:val="10"/>
+        </w:numPr>
+        <w:pBdr>
+          <w:top w:val="single" w:sz="2" w:space="0" w:color="auto"/>
+          <w:left w:val="single" w:sz="2" w:space="0" w:color="auto"/>
+          <w:bottom w:val="single" w:sz="2" w:space="0" w:color="auto"/>
+          <w:right w:val="single" w:sz="2" w:space="0" w:color="auto"/>
+        </w:pBdr>
+        <w:spacing w:before="100" w:beforeAutospacing="1" w:after="100" w:afterAutospacing="1" w:line="240" w:lineRule="auto"/>
+        <w:rPr>
+          <w:rFonts w:ascii="Segoe UI" w:eastAsia="Times New Roman" w:hAnsi="Segoe UI" w:cs="Segoe UI"/>
+          <w:spacing w:val="1"/>
+          <w:sz w:val="24"/>
+          <w:szCs w:val="24"/>
+          <w:lang w:eastAsia="en-GB"/>
+        </w:rPr>
+      </w:pPr>
+      <w:r>
+        <w:rPr>
+          <w:rFonts w:ascii="Segoe UI" w:eastAsia="Times New Roman" w:hAnsi="Segoe UI" w:cs="Segoe UI"/>
+          <w:spacing w:val="1"/>
+          <w:sz w:val="24"/>
+          <w:szCs w:val="24"/>
+          <w:bdr w:val="single" w:sz="2" w:space="0" w:color="auto" w:frame="1"/>
+          <w:lang w:eastAsia="en-GB"/>
+        </w:rPr>
+        <w:t xml:space="preserve">Wait for </w:t>
+      </w:r>
+      <w:proofErr w:type="spellStart"/>
+      <w:r>
+        <w:rPr>
+          <w:rFonts w:ascii="Segoe UI" w:eastAsia="Times New Roman" w:hAnsi="Segoe UI" w:cs="Segoe UI"/>
+          <w:spacing w:val="1"/>
+          <w:sz w:val="24"/>
+          <w:szCs w:val="24"/>
+          <w:bdr w:val="single" w:sz="2" w:space="0" w:color="auto" w:frame="1"/>
+          <w:lang w:eastAsia="en-GB"/>
+        </w:rPr>
+        <w:t>Streamlit</w:t>
+      </w:r>
+      <w:proofErr w:type="spellEnd"/>
+      <w:r>
+        <w:rPr>
+          <w:rFonts w:ascii="Segoe UI" w:eastAsia="Times New Roman" w:hAnsi="Segoe UI" w:cs="Segoe UI"/>
+          <w:spacing w:val="1"/>
+          <w:sz w:val="24"/>
+          <w:szCs w:val="24"/>
+          <w:bdr w:val="single" w:sz="2" w:space="0" w:color="auto" w:frame="1"/>
+          <w:lang w:eastAsia="en-GB"/>
+        </w:rPr>
+        <w:t xml:space="preserve"> to launch.</w:t>
+      </w:r>
+    </w:p>
+    <w:p>
+      <w:pPr>
+        <w:numPr>
+          <w:ilvl w:val="1"/>
+          <w:numId w:val="10"/>
+        </w:numPr>
+        <w:pBdr>
+          <w:top w:val="single" w:sz="2" w:space="0" w:color="auto"/>
+          <w:left w:val="single" w:sz="2" w:space="0" w:color="auto"/>
+          <w:bottom w:val="single" w:sz="2" w:space="0" w:color="auto"/>
+          <w:right w:val="single" w:sz="2" w:space="0" w:color="auto"/>
+        </w:pBdr>
+        <w:spacing w:before="100" w:beforeAutospacing="1" w:after="100" w:afterAutospacing="1" w:line="240" w:lineRule="auto"/>
+        <w:rPr>
+          <w:rFonts w:ascii="Segoe UI" w:eastAsia="Times New Roman" w:hAnsi="Segoe UI" w:cs="Segoe UI"/>
+          <w:spacing w:val="1"/>
+          <w:sz w:val="24"/>
+          <w:szCs w:val="24"/>
+          <w:lang w:eastAsia="en-GB"/>
+        </w:rPr>
+      </w:pPr>
+      <w:r>
+        <w:rPr>
+          <w:rFonts w:ascii="Segoe UI" w:eastAsia="Times New Roman" w:hAnsi="Segoe UI" w:cs="Segoe UI"/>
+          <w:spacing w:val="1"/>
+          <w:sz w:val="24"/>
+          <w:szCs w:val="24"/>
+          <w:lang w:eastAsia="en-GB"/>
+        </w:rPr>
+        <w:t>It should auto-open your browser, or</w:t>
+      </w:r>
+    </w:p>
+    <w:p>
+      <w:pPr>
+        <w:numPr>
+          <w:ilvl w:val="1"/>
+          <w:numId w:val="10"/>
+        </w:numPr>
+        <w:pBdr>
+          <w:top w:val="single" w:sz="2" w:space="0" w:color="auto"/>
+          <w:left w:val="single" w:sz="2" w:space="0" w:color="auto"/>
+          <w:bottom w:val="single" w:sz="2" w:space="0" w:color="auto"/>
+          <w:right w:val="single" w:sz="2" w:space="0" w:color="auto"/>
+        </w:pBdr>
+        <w:spacing w:before="100" w:beforeAutospacing="1" w:after="100" w:afterAutospacing="1" w:line="240" w:lineRule="auto"/>
+        <w:rPr>
+          <w:rFonts w:ascii="Segoe UI" w:eastAsia="Times New Roman" w:hAnsi="Segoe UI" w:cs="Segoe UI"/>
+          <w:spacing w:val="1"/>
+          <w:sz w:val="24"/>
+          <w:szCs w:val="24"/>
+          <w:lang w:eastAsia="en-GB"/>
+        </w:rPr>
+      </w:pPr>
+      <w:r>
+        <w:rPr>
+          <w:rFonts w:ascii="Segoe UI" w:eastAsia="Times New Roman" w:hAnsi="Segoe UI" w:cs="Segoe UI"/>
+          <w:spacing w:val="1"/>
+          <w:sz w:val="24"/>
+          <w:szCs w:val="24"/>
+          <w:lang w:eastAsia="en-GB"/>
+        </w:rPr>
+        <w:t>Copy-paste the local URL it prints (e.g., </w:t>
+      </w:r>
+      <w:r>
+        <w:rPr>
+          <w:rFonts w:ascii="Courier New" w:eastAsia="Times New Roman" w:hAnsi="Courier New" w:cs="Courier New"/>
+          <w:spacing w:val="1"/>
+          <w:sz w:val="21"/>
+          <w:szCs w:val="21"/>
+          <w:bdr w:val="single" w:sz="2" w:space="0" w:color="auto" w:frame="1"/>
+          <w:lang w:eastAsia="en-GB"/>
+        </w:rPr>
+        <w:t>http://localhost:8501</w:t>
+      </w:r>
+      <w:r>
+        <w:rPr>
+          <w:rFonts w:ascii="Segoe UI" w:eastAsia="Times New Roman" w:hAnsi="Segoe UI" w:cs="Segoe UI"/>
+          <w:spacing w:val="1"/>
+          <w:sz w:val="24"/>
+          <w:szCs w:val="24"/>
+          <w:lang w:eastAsia="en-GB"/>
+        </w:rPr>
+        <w:t>) into your web browser.</w:t>
+      </w:r>
+    </w:p>
+    <w:p>
+      <w:pPr>
+        <w:pBdr>
+          <w:top w:val="single" w:sz="2" w:space="0" w:color="auto"/>
+          <w:left w:val="single" w:sz="2" w:space="0" w:color="auto"/>
+          <w:bottom w:val="single" w:sz="2" w:space="0" w:color="auto"/>
+          <w:right w:val="single" w:sz="2" w:space="0" w:color="auto"/>
+        </w:pBdr>
+        <w:spacing w:before="100" w:beforeAutospacing="1" w:after="100" w:afterAutospacing="1" w:line="240" w:lineRule="auto"/>
+        <w:rPr>
+          <w:rFonts w:ascii="Segoe UI" w:eastAsia="Times New Roman" w:hAnsi="Segoe UI" w:cs="Segoe UI"/>
+          <w:spacing w:val="1"/>
+          <w:sz w:val="24"/>
+          <w:szCs w:val="24"/>
+          <w:lang w:eastAsia="en-GB"/>
+        </w:rPr>
+      </w:pPr>
+      <w:r>
+        <w:rPr>
+          <w:rFonts w:ascii="Segoe UI" w:eastAsia="Times New Roman" w:hAnsi="Segoe UI" w:cs="Segoe UI"/>
+          <w:spacing w:val="1"/>
+          <w:sz w:val="24"/>
+          <w:szCs w:val="24"/>
+          <w:lang w:eastAsia="en-GB"/>
+        </w:rPr>
+        <w:t>That’s it! Your dashboard should be live and interactive in your browser.</w:t>
+      </w:r>
+    </w:p>
     <w:p/>
     <w:sectPr>
       <w:pgSz w:w="11906" w:h="16838"/>
@@ -402,6 +1049,123 @@
       <w:lvlJc w:val="left"/>
       <w:pPr>
         <w:ind w:left="1584" w:hanging="1584"/>
+      </w:pPr>
+    </w:lvl>
+  </w:abstractNum>
+  <w:abstractNum w:abstractNumId="1" w15:restartNumberingAfterBreak="0">
+    <w:nsid w:val="5FBC07D1"/>
+    <w:multiLevelType w:val="multilevel"/>
+    <w:tmpl w:val="16ECDC8A"/>
+    <w:lvl w:ilvl="0">
+      <w:start w:val="1"/>
+      <w:numFmt w:val="decimal"/>
+      <w:lvlText w:val="%1."/>
+      <w:lvlJc w:val="left"/>
+      <w:pPr>
+        <w:tabs>
+          <w:tab w:val="num" w:pos="720"/>
+        </w:tabs>
+        <w:ind w:left="720" w:hanging="360"/>
+      </w:pPr>
+    </w:lvl>
+    <w:lvl w:ilvl="1">
+      <w:start w:val="1"/>
+      <w:numFmt w:val="bullet"/>
+      <w:lvlText w:val=""/>
+      <w:lvlJc w:val="left"/>
+      <w:pPr>
+        <w:tabs>
+          <w:tab w:val="num" w:pos="1440"/>
+        </w:tabs>
+        <w:ind w:left="1440" w:hanging="360"/>
+      </w:pPr>
+      <w:rPr>
+        <w:rFonts w:ascii="Symbol" w:hAnsi="Symbol" w:hint="default"/>
+        <w:sz w:val="20"/>
+      </w:rPr>
+    </w:lvl>
+    <w:lvl w:ilvl="2" w:tentative="1">
+      <w:start w:val="1"/>
+      <w:numFmt w:val="decimal"/>
+      <w:lvlText w:val="%3."/>
+      <w:lvlJc w:val="left"/>
+      <w:pPr>
+        <w:tabs>
+          <w:tab w:val="num" w:pos="2160"/>
+        </w:tabs>
+        <w:ind w:left="2160" w:hanging="360"/>
+      </w:pPr>
+    </w:lvl>
+    <w:lvl w:ilvl="3" w:tentative="1">
+      <w:start w:val="1"/>
+      <w:numFmt w:val="decimal"/>
+      <w:lvlText w:val="%4."/>
+      <w:lvlJc w:val="left"/>
+      <w:pPr>
+        <w:tabs>
+          <w:tab w:val="num" w:pos="2880"/>
+        </w:tabs>
+        <w:ind w:left="2880" w:hanging="360"/>
+      </w:pPr>
+    </w:lvl>
+    <w:lvl w:ilvl="4" w:tentative="1">
+      <w:start w:val="1"/>
+      <w:numFmt w:val="decimal"/>
+      <w:lvlText w:val="%5."/>
+      <w:lvlJc w:val="left"/>
+      <w:pPr>
+        <w:tabs>
+          <w:tab w:val="num" w:pos="3600"/>
+        </w:tabs>
+        <w:ind w:left="3600" w:hanging="360"/>
+      </w:pPr>
+    </w:lvl>
+    <w:lvl w:ilvl="5" w:tentative="1">
+      <w:start w:val="1"/>
+      <w:numFmt w:val="decimal"/>
+      <w:lvlText w:val="%6."/>
+      <w:lvlJc w:val="left"/>
+      <w:pPr>
+        <w:tabs>
+          <w:tab w:val="num" w:pos="4320"/>
+        </w:tabs>
+        <w:ind w:left="4320" w:hanging="360"/>
+      </w:pPr>
+    </w:lvl>
+    <w:lvl w:ilvl="6" w:tentative="1">
+      <w:start w:val="1"/>
+      <w:numFmt w:val="decimal"/>
+      <w:lvlText w:val="%7."/>
+      <w:lvlJc w:val="left"/>
+      <w:pPr>
+        <w:tabs>
+          <w:tab w:val="num" w:pos="5040"/>
+        </w:tabs>
+        <w:ind w:left="5040" w:hanging="360"/>
+      </w:pPr>
+    </w:lvl>
+    <w:lvl w:ilvl="7" w:tentative="1">
+      <w:start w:val="1"/>
+      <w:numFmt w:val="decimal"/>
+      <w:lvlText w:val="%8."/>
+      <w:lvlJc w:val="left"/>
+      <w:pPr>
+        <w:tabs>
+          <w:tab w:val="num" w:pos="5760"/>
+        </w:tabs>
+        <w:ind w:left="5760" w:hanging="360"/>
+      </w:pPr>
+    </w:lvl>
+    <w:lvl w:ilvl="8" w:tentative="1">
+      <w:start w:val="1"/>
+      <w:numFmt w:val="decimal"/>
+      <w:lvlText w:val="%9."/>
+      <w:lvlJc w:val="left"/>
+      <w:pPr>
+        <w:tabs>
+          <w:tab w:val="num" w:pos="6480"/>
+        </w:tabs>
+        <w:ind w:left="6480" w:hanging="360"/>
       </w:pPr>
     </w:lvl>
   </w:abstractNum>
@@ -431,6 +1195,9 @@
   </w:num>
   <w:num w:numId="9" w16cid:durableId="21715786">
     <w:abstractNumId w:val="0"/>
+  </w:num>
+  <w:num w:numId="10" w16cid:durableId="752971148">
+    <w:abstractNumId w:val="1"/>
   </w:num>
 </w:numbering>
 </file>
@@ -540,8 +1307,8 @@
     <w:lsdException w:name="Block Text" w:semiHidden="1" w:unhideWhenUsed="1"/>
     <w:lsdException w:name="Hyperlink" w:semiHidden="1" w:unhideWhenUsed="1"/>
     <w:lsdException w:name="FollowedHyperlink" w:semiHidden="1" w:unhideWhenUsed="1"/>
-    <w:lsdException w:name="Strong" w:uiPriority="2" w:qFormat="1"/>
-    <w:lsdException w:name="Emphasis" w:uiPriority="2" w:qFormat="1"/>
+    <w:lsdException w:name="Strong" w:uiPriority="22" w:qFormat="1"/>
+    <w:lsdException w:name="Emphasis" w:uiPriority="20" w:qFormat="1"/>
     <w:lsdException w:name="Document Map" w:semiHidden="1" w:unhideWhenUsed="1"/>
     <w:lsdException w:name="Plain Text" w:semiHidden="1" w:unhideWhenUsed="1"/>
     <w:lsdException w:name="E-mail Signature" w:semiHidden="1" w:unhideWhenUsed="1"/>
@@ -1292,7 +2059,7 @@
   <w:style w:type="character" w:styleId="Strong">
     <w:name w:val="Strong"/>
     <w:basedOn w:val="DefaultParagraphFont"/>
-    <w:uiPriority w:val="2"/>
+    <w:uiPriority w:val="22"/>
     <w:qFormat/>
     <w:rsid w:val="002A4EAE"/>
     <w:rPr>
@@ -1303,7 +2070,7 @@
   <w:style w:type="character" w:styleId="Emphasis">
     <w:name w:val="Emphasis"/>
     <w:basedOn w:val="DefaultParagraphFont"/>
-    <w:uiPriority w:val="2"/>
+    <w:uiPriority w:val="20"/>
     <w:qFormat/>
     <w:rsid w:val="002A4EAE"/>
     <w:rPr>
@@ -1517,6 +2284,88 @@
       <w:color w:val="365F91" w:themeColor="accent1" w:themeShade="BF"/>
       <w:spacing w:val="5"/>
     </w:rPr>
+  </w:style>
+  <w:style w:type="paragraph" w:customStyle="1" w:styleId="my-2">
+    <w:name w:val="my-2"/>
+    <w:basedOn w:val="Normal"/>
+    <w:rsid w:val="000B670B"/>
+    <w:pPr>
+      <w:spacing w:before="100" w:beforeAutospacing="1" w:after="100" w:afterAutospacing="1" w:line="240" w:lineRule="auto"/>
+    </w:pPr>
+    <w:rPr>
+      <w:rFonts w:ascii="Times New Roman" w:eastAsia="Times New Roman" w:hAnsi="Times New Roman" w:cs="Times New Roman"/>
+      <w:sz w:val="24"/>
+      <w:szCs w:val="24"/>
+      <w:lang w:eastAsia="en-GB"/>
+    </w:rPr>
+  </w:style>
+  <w:style w:type="paragraph" w:styleId="HTMLPreformatted">
+    <w:name w:val="HTML Preformatted"/>
+    <w:basedOn w:val="Normal"/>
+    <w:link w:val="HTMLPreformattedChar"/>
+    <w:uiPriority w:val="99"/>
+    <w:semiHidden/>
+    <w:unhideWhenUsed/>
+    <w:rsid w:val="000B670B"/>
+    <w:pPr>
+      <w:tabs>
+        <w:tab w:val="left" w:pos="916"/>
+        <w:tab w:val="left" w:pos="1832"/>
+        <w:tab w:val="left" w:pos="2748"/>
+        <w:tab w:val="left" w:pos="3664"/>
+        <w:tab w:val="left" w:pos="4580"/>
+        <w:tab w:val="left" w:pos="5496"/>
+        <w:tab w:val="left" w:pos="6412"/>
+        <w:tab w:val="left" w:pos="7328"/>
+        <w:tab w:val="left" w:pos="8244"/>
+        <w:tab w:val="left" w:pos="9160"/>
+        <w:tab w:val="left" w:pos="10076"/>
+        <w:tab w:val="left" w:pos="10992"/>
+        <w:tab w:val="left" w:pos="11908"/>
+        <w:tab w:val="left" w:pos="12824"/>
+        <w:tab w:val="left" w:pos="13740"/>
+        <w:tab w:val="left" w:pos="14656"/>
+      </w:tabs>
+      <w:spacing w:after="0" w:line="240" w:lineRule="auto"/>
+    </w:pPr>
+    <w:rPr>
+      <w:rFonts w:ascii="Courier New" w:eastAsia="Times New Roman" w:hAnsi="Courier New" w:cs="Courier New"/>
+      <w:sz w:val="20"/>
+      <w:szCs w:val="20"/>
+      <w:lang w:eastAsia="en-GB"/>
+    </w:rPr>
+  </w:style>
+  <w:style w:type="character" w:customStyle="1" w:styleId="HTMLPreformattedChar">
+    <w:name w:val="HTML Preformatted Char"/>
+    <w:basedOn w:val="DefaultParagraphFont"/>
+    <w:link w:val="HTMLPreformatted"/>
+    <w:uiPriority w:val="99"/>
+    <w:semiHidden/>
+    <w:rsid w:val="000B670B"/>
+    <w:rPr>
+      <w:rFonts w:ascii="Courier New" w:eastAsia="Times New Roman" w:hAnsi="Courier New" w:cs="Courier New"/>
+      <w:sz w:val="20"/>
+      <w:szCs w:val="20"/>
+      <w:lang w:eastAsia="en-GB"/>
+    </w:rPr>
+  </w:style>
+  <w:style w:type="character" w:styleId="HTMLCode">
+    <w:name w:val="HTML Code"/>
+    <w:basedOn w:val="DefaultParagraphFont"/>
+    <w:uiPriority w:val="99"/>
+    <w:semiHidden/>
+    <w:unhideWhenUsed/>
+    <w:rsid w:val="000B670B"/>
+    <w:rPr>
+      <w:rFonts w:ascii="Courier New" w:eastAsia="Times New Roman" w:hAnsi="Courier New" w:cs="Courier New"/>
+      <w:sz w:val="20"/>
+      <w:szCs w:val="20"/>
+    </w:rPr>
+  </w:style>
+  <w:style w:type="character" w:customStyle="1" w:styleId="token">
+    <w:name w:val="token"/>
+    <w:basedOn w:val="DefaultParagraphFont"/>
+    <w:rsid w:val="000B670B"/>
   </w:style>
 </w:styles>
 </file>

</xml_diff>